<commit_message>
Update on Velociraptor one pager collector
</commit_message>
<xml_diff>
--- a/documents/evidence collection one pagers/Triage/Windows/IBM X-Force IR - Live Triage with velociraptor.docx
+++ b/documents/evidence collection one pagers/Triage/Windows/IBM X-Force IR - Live Triage with velociraptor.docx
@@ -1,6 +1,6 @@
 
 <file path=word/document.xml><?xml version="1.0" encoding="utf-8"?>
-<w:document xmlns:wpc="http://schemas.microsoft.com/office/word/2010/wordprocessingCanvas" xmlns:cx="http://schemas.microsoft.com/office/drawing/2014/chartex" xmlns:cx1="http://schemas.microsoft.com/office/drawing/2015/9/8/chartex" xmlns:cx2="http://schemas.microsoft.com/office/drawing/2015/10/21/chartex" xmlns:cx3="http://schemas.microsoft.com/office/drawing/2016/5/9/chartex" xmlns:cx4="http://schemas.microsoft.com/office/drawing/2016/5/10/chartex" xmlns:cx5="http://schemas.microsoft.com/office/drawing/2016/5/11/chartex" xmlns:cx6="http://schemas.microsoft.com/office/drawing/2016/5/12/chartex" xmlns:cx7="http://schemas.microsoft.com/office/drawing/2016/5/13/chartex" xmlns:cx8="http://schemas.microsoft.com/office/drawing/2016/5/14/chartex" xmlns:mc="http://schemas.openxmlformats.org/markup-compatibility/2006" xmlns:aink="http://schemas.microsoft.com/office/drawing/2016/ink" xmlns:am3d="http://schemas.microsoft.com/office/drawing/2017/model3d" xmlns:o="urn:schemas-microsoft-com:office:office" xmlns:r="http://schemas.openxmlformats.org/officeDocument/2006/relationships" xmlns:m="http://schemas.openxmlformats.org/officeDocument/2006/math" xmlns:v="urn:schemas-microsoft-com:vml" xmlns:wp14="http://schemas.microsoft.com/office/word/2010/wordprocessingDrawing" xmlns:wp="http://schemas.openxmlformats.org/drawingml/2006/wordprocessingDrawing" xmlns:w10="urn:schemas-microsoft-com:office:word" xmlns:w="http://schemas.openxmlformats.org/wordprocessingml/2006/main" xmlns:w14="http://schemas.microsoft.com/office/word/2010/wordml" xmlns:w15="http://schemas.microsoft.com/office/word/2012/wordml" xmlns:w16cex="http://schemas.microsoft.com/office/word/2018/wordml/cex" xmlns:w16cid="http://schemas.microsoft.com/office/word/2016/wordml/cid" xmlns:w16="http://schemas.microsoft.com/office/word/2018/wordml" xmlns:w16se="http://schemas.microsoft.com/office/word/2015/wordml/symex" xmlns:wpg="http://schemas.microsoft.com/office/word/2010/wordprocessingGroup" xmlns:wpi="http://schemas.microsoft.com/office/word/2010/wordprocessingInk" xmlns:wne="http://schemas.microsoft.com/office/word/2006/wordml" xmlns:wps="http://schemas.microsoft.com/office/word/2010/wordprocessingShape" mc:Ignorable="w14 w15 w16se w16cid w16 w16cex wp14">
+<w:document xmlns:wpc="http://schemas.microsoft.com/office/word/2010/wordprocessingCanvas" xmlns:cx="http://schemas.microsoft.com/office/drawing/2014/chartex" xmlns:cx1="http://schemas.microsoft.com/office/drawing/2015/9/8/chartex" xmlns:cx2="http://schemas.microsoft.com/office/drawing/2015/10/21/chartex" xmlns:cx3="http://schemas.microsoft.com/office/drawing/2016/5/9/chartex" xmlns:cx4="http://schemas.microsoft.com/office/drawing/2016/5/10/chartex" xmlns:cx5="http://schemas.microsoft.com/office/drawing/2016/5/11/chartex" xmlns:cx6="http://schemas.microsoft.com/office/drawing/2016/5/12/chartex" xmlns:cx7="http://schemas.microsoft.com/office/drawing/2016/5/13/chartex" xmlns:cx8="http://schemas.microsoft.com/office/drawing/2016/5/14/chartex" xmlns:mc="http://schemas.openxmlformats.org/markup-compatibility/2006" xmlns:aink="http://schemas.microsoft.com/office/drawing/2016/ink" xmlns:am3d="http://schemas.microsoft.com/office/drawing/2017/model3d" xmlns:o="urn:schemas-microsoft-com:office:office" xmlns:r="http://schemas.openxmlformats.org/officeDocument/2006/relationships" xmlns:m="http://schemas.openxmlformats.org/officeDocument/2006/math" xmlns:v="urn:schemas-microsoft-com:vml" xmlns:wp14="http://schemas.microsoft.com/office/word/2010/wordprocessingDrawing" xmlns:wp="http://schemas.openxmlformats.org/drawingml/2006/wordprocessingDrawing" xmlns:w10="urn:schemas-microsoft-com:office:word" xmlns:w="http://schemas.openxmlformats.org/wordprocessingml/2006/main" xmlns:w14="http://schemas.microsoft.com/office/word/2010/wordml" xmlns:w15="http://schemas.microsoft.com/office/word/2012/wordml" xmlns:w16cex="http://schemas.microsoft.com/office/word/2018/wordml/cex" xmlns:w16cid="http://schemas.microsoft.com/office/word/2016/wordml/cid" xmlns:w16="http://schemas.microsoft.com/office/word/2018/wordml" xmlns:w16sdtdh="http://schemas.microsoft.com/office/word/2020/wordml/sdtdatahash" xmlns:w16se="http://schemas.microsoft.com/office/word/2015/wordml/symex" xmlns:wpg="http://schemas.microsoft.com/office/word/2010/wordprocessingGroup" xmlns:wpi="http://schemas.microsoft.com/office/word/2010/wordprocessingInk" xmlns:wne="http://schemas.microsoft.com/office/word/2006/wordml" xmlns:wps="http://schemas.microsoft.com/office/word/2010/wordprocessingShape" mc:Ignorable="w14 w15 w16se w16cid w16 w16cex w16sdtdh wp14">
   <w:body>
     <w:p>
       <w:pPr>
@@ -30,21 +30,7 @@
         <w:rPr>
           <w:rFonts w:ascii="IBM Plex Sans" w:hAnsi="IBM Plex Sans"/>
         </w:rPr>
-        <w:t xml:space="preserve">Velociraptor is a data acquisition tool that can be used to gather information from a machine under investigation. To </w:t>
-      </w:r>
-      <w:proofErr w:type="spellStart"/>
-      <w:r>
-        <w:rPr>
-          <w:rFonts w:ascii="IBM Plex Sans" w:hAnsi="IBM Plex Sans"/>
-        </w:rPr>
-        <w:t>minimise</w:t>
-      </w:r>
-      <w:proofErr w:type="spellEnd"/>
-      <w:r>
-        <w:rPr>
-          <w:rFonts w:ascii="IBM Plex Sans" w:hAnsi="IBM Plex Sans"/>
-        </w:rPr>
-        <w:t xml:space="preserve"> modification of the original evidence, it is strongly recommended to run the executable from a USB stick or a network share that can be mounted from the target machine. The output of velociraptor will be saved to the partition/folder from which velociraptor was run and the size of this output can be several hundreds of MB, hence it is important to choose a partition with enough free space.</w:t>
+        <w:t>Velociraptor is a data acquisition tool that can be used to gather information from a machine under investigation. To minimise modification of the original evidence, it is strongly recommended to run the executable from a USB stick or a network share that can be mounted from the target machine. The output of velociraptor will be saved to the partition/folder from which velociraptor was run and the size of this output can be several hundreds of MB, hence it is important to choose a partition with enough free space.</w:t>
       </w:r>
     </w:p>
     <w:p>
@@ -87,19 +73,20 @@
         <w:rPr>
           <w:rFonts w:ascii="IBM Plex Sans" w:hAnsi="IBM Plex Sans"/>
         </w:rPr>
-        <w:t xml:space="preserve">Obtain the IBM X-Force version of Velociraptor. This can be downloaded from </w:t>
-      </w:r>
-      <w:r>
-        <w:br/>
-      </w:r>
-      <w:hyperlink r:id="rId8">
-        <w:r>
-          <w:rPr>
-            <w:rStyle w:val="Hyperlink"/>
-          </w:rPr>
-          <w:t>https://ibm.box.com/v/iris-velociraptor</w:t>
-        </w:r>
-      </w:hyperlink>
+        <w:t>Obtain the IBM X-Force version of Velociraptor</w:t>
+      </w:r>
+      <w:r>
+        <w:rPr>
+          <w:rFonts w:ascii="IBM Plex Sans" w:hAnsi="IBM Plex Sans"/>
+        </w:rPr>
+        <w:t xml:space="preserve"> from X-Force IR consultant working with you on this case.</w:t>
+      </w:r>
+      <w:r>
+        <w:rPr>
+          <w:rFonts w:eastAsia="Arial" w:cs="Arial"/>
+        </w:rPr>
+        <w:t xml:space="preserve"> </w:t>
+      </w:r>
     </w:p>
     <w:p>
       <w:pPr>
@@ -135,7 +122,25 @@
         <w:rPr>
           <w:rFonts w:ascii="IBM Plex Sans" w:hAnsi="IBM Plex Sans"/>
         </w:rPr>
-        <w:t>Unzip file on USB stick.</w:t>
+        <w:t>Ccopy</w:t>
+      </w:r>
+      <w:r>
+        <w:rPr>
+          <w:rFonts w:ascii="IBM Plex Sans" w:hAnsi="IBM Plex Sans"/>
+        </w:rPr>
+        <w:t xml:space="preserve"> </w:t>
+      </w:r>
+      <w:r>
+        <w:rPr>
+          <w:rFonts w:ascii="IBM Plex Sans" w:hAnsi="IBM Plex Sans"/>
+        </w:rPr>
+        <w:t xml:space="preserve">received </w:t>
+      </w:r>
+      <w:r>
+        <w:rPr>
+          <w:rFonts w:ascii="IBM Plex Sans" w:hAnsi="IBM Plex Sans"/>
+        </w:rPr>
+        <w:t>file on USB stick.</w:t>
       </w:r>
     </w:p>
     <w:p>
@@ -154,7 +159,25 @@
         <w:rPr>
           <w:rFonts w:ascii="IBM Plex Sans" w:hAnsi="IBM Plex Sans"/>
         </w:rPr>
-        <w:t>Unzip file on network share that can be mounted on target machine.</w:t>
+        <w:t>Copy</w:t>
+      </w:r>
+      <w:r>
+        <w:rPr>
+          <w:rFonts w:ascii="IBM Plex Sans" w:hAnsi="IBM Plex Sans"/>
+        </w:rPr>
+        <w:t xml:space="preserve"> </w:t>
+      </w:r>
+      <w:r>
+        <w:rPr>
+          <w:rFonts w:ascii="IBM Plex Sans" w:hAnsi="IBM Plex Sans"/>
+        </w:rPr>
+        <w:t xml:space="preserve">received </w:t>
+      </w:r>
+      <w:r>
+        <w:rPr>
+          <w:rFonts w:ascii="IBM Plex Sans" w:hAnsi="IBM Plex Sans"/>
+        </w:rPr>
+        <w:t>file on network share that can be mounted on target machine.</w:t>
       </w:r>
     </w:p>
     <w:p>
@@ -259,7 +282,19 @@
         <w:rPr>
           <w:rFonts w:ascii="IBM Plex Sans" w:hAnsi="IBM Plex Sans"/>
         </w:rPr>
-        <w:t>velociraptor-v0.5.2-x86_ir.exe</w:t>
+        <w:t>velociraptor-</w:t>
+      </w:r>
+      <w:r>
+        <w:rPr>
+          <w:rFonts w:ascii="IBM Plex Sans" w:hAnsi="IBM Plex Sans"/>
+        </w:rPr>
+        <w:t>&lt;versioning_info&gt;</w:t>
+      </w:r>
+      <w:r>
+        <w:rPr>
+          <w:rFonts w:ascii="IBM Plex Sans" w:hAnsi="IBM Plex Sans"/>
+        </w:rPr>
+        <w:t>.exe</w:t>
       </w:r>
       <w:r>
         <w:rPr>
@@ -531,8 +566,12 @@
       </w:pPr>
     </w:p>
     <w:sectPr>
+      <w:headerReference w:type="even" r:id="rId8"/>
       <w:headerReference w:type="default" r:id="rId9"/>
-      <w:footerReference w:type="default" r:id="rId10"/>
+      <w:footerReference w:type="even" r:id="rId10"/>
+      <w:footerReference w:type="default" r:id="rId11"/>
+      <w:headerReference w:type="first" r:id="rId12"/>
+      <w:footerReference w:type="first" r:id="rId13"/>
       <w:pgSz w:w="12240" w:h="15840"/>
       <w:pgMar w:top="1134" w:right="851" w:bottom="1134" w:left="851" w:header="709" w:footer="709" w:gutter="0"/>
       <w:cols w:num="2" w:sep="1" w:space="709"/>
@@ -543,7 +582,7 @@
 </file>
 
 <file path=word/endnotes.xml><?xml version="1.0" encoding="utf-8"?>
-<w:endnotes xmlns:wpc="http://schemas.microsoft.com/office/word/2010/wordprocessingCanvas" xmlns:cx="http://schemas.microsoft.com/office/drawing/2014/chartex" xmlns:cx1="http://schemas.microsoft.com/office/drawing/2015/9/8/chartex" xmlns:cx2="http://schemas.microsoft.com/office/drawing/2015/10/21/chartex" xmlns:cx3="http://schemas.microsoft.com/office/drawing/2016/5/9/chartex" xmlns:cx4="http://schemas.microsoft.com/office/drawing/2016/5/10/chartex" xmlns:cx5="http://schemas.microsoft.com/office/drawing/2016/5/11/chartex" xmlns:cx6="http://schemas.microsoft.com/office/drawing/2016/5/12/chartex" xmlns:cx7="http://schemas.microsoft.com/office/drawing/2016/5/13/chartex" xmlns:cx8="http://schemas.microsoft.com/office/drawing/2016/5/14/chartex" xmlns:mc="http://schemas.openxmlformats.org/markup-compatibility/2006" xmlns:aink="http://schemas.microsoft.com/office/drawing/2016/ink" xmlns:am3d="http://schemas.microsoft.com/office/drawing/2017/model3d" xmlns:o="urn:schemas-microsoft-com:office:office" xmlns:r="http://schemas.openxmlformats.org/officeDocument/2006/relationships" xmlns:m="http://schemas.openxmlformats.org/officeDocument/2006/math" xmlns:v="urn:schemas-microsoft-com:vml" xmlns:wp14="http://schemas.microsoft.com/office/word/2010/wordprocessingDrawing" xmlns:wp="http://schemas.openxmlformats.org/drawingml/2006/wordprocessingDrawing" xmlns:w10="urn:schemas-microsoft-com:office:word" xmlns:w="http://schemas.openxmlformats.org/wordprocessingml/2006/main" xmlns:w14="http://schemas.microsoft.com/office/word/2010/wordml" xmlns:w15="http://schemas.microsoft.com/office/word/2012/wordml" xmlns:w16cex="http://schemas.microsoft.com/office/word/2018/wordml/cex" xmlns:w16cid="http://schemas.microsoft.com/office/word/2016/wordml/cid" xmlns:w16="http://schemas.microsoft.com/office/word/2018/wordml" xmlns:w16se="http://schemas.microsoft.com/office/word/2015/wordml/symex" xmlns:wpg="http://schemas.microsoft.com/office/word/2010/wordprocessingGroup" xmlns:wpi="http://schemas.microsoft.com/office/word/2010/wordprocessingInk" xmlns:wne="http://schemas.microsoft.com/office/word/2006/wordml" xmlns:wps="http://schemas.microsoft.com/office/word/2010/wordprocessingShape" mc:Ignorable="w14 w15 w16se w16cid w16 w16cex wp14">
+<w:endnotes xmlns:wpc="http://schemas.microsoft.com/office/word/2010/wordprocessingCanvas" xmlns:cx="http://schemas.microsoft.com/office/drawing/2014/chartex" xmlns:cx1="http://schemas.microsoft.com/office/drawing/2015/9/8/chartex" xmlns:cx2="http://schemas.microsoft.com/office/drawing/2015/10/21/chartex" xmlns:cx3="http://schemas.microsoft.com/office/drawing/2016/5/9/chartex" xmlns:cx4="http://schemas.microsoft.com/office/drawing/2016/5/10/chartex" xmlns:cx5="http://schemas.microsoft.com/office/drawing/2016/5/11/chartex" xmlns:cx6="http://schemas.microsoft.com/office/drawing/2016/5/12/chartex" xmlns:cx7="http://schemas.microsoft.com/office/drawing/2016/5/13/chartex" xmlns:cx8="http://schemas.microsoft.com/office/drawing/2016/5/14/chartex" xmlns:mc="http://schemas.openxmlformats.org/markup-compatibility/2006" xmlns:aink="http://schemas.microsoft.com/office/drawing/2016/ink" xmlns:am3d="http://schemas.microsoft.com/office/drawing/2017/model3d" xmlns:o="urn:schemas-microsoft-com:office:office" xmlns:r="http://schemas.openxmlformats.org/officeDocument/2006/relationships" xmlns:m="http://schemas.openxmlformats.org/officeDocument/2006/math" xmlns:v="urn:schemas-microsoft-com:vml" xmlns:wp14="http://schemas.microsoft.com/office/word/2010/wordprocessingDrawing" xmlns:wp="http://schemas.openxmlformats.org/drawingml/2006/wordprocessingDrawing" xmlns:w10="urn:schemas-microsoft-com:office:word" xmlns:w="http://schemas.openxmlformats.org/wordprocessingml/2006/main" xmlns:w14="http://schemas.microsoft.com/office/word/2010/wordml" xmlns:w15="http://schemas.microsoft.com/office/word/2012/wordml" xmlns:w16cex="http://schemas.microsoft.com/office/word/2018/wordml/cex" xmlns:w16cid="http://schemas.microsoft.com/office/word/2016/wordml/cid" xmlns:w16="http://schemas.microsoft.com/office/word/2018/wordml" xmlns:w16sdtdh="http://schemas.microsoft.com/office/word/2020/wordml/sdtdatahash" xmlns:w16se="http://schemas.microsoft.com/office/word/2015/wordml/symex" xmlns:wpg="http://schemas.microsoft.com/office/word/2010/wordprocessingGroup" xmlns:wpi="http://schemas.microsoft.com/office/word/2010/wordprocessingInk" xmlns:wne="http://schemas.microsoft.com/office/word/2006/wordml" xmlns:wps="http://schemas.microsoft.com/office/word/2010/wordprocessingShape" mc:Ignorable="w14 w15 w16se w16cid w16 w16cex w16sdtdh wp14">
   <w:endnote w:type="separator" w:id="-1">
     <w:p>
       <w:pPr>
@@ -568,7 +607,17 @@
 </file>
 
 <file path=word/footer1.xml><?xml version="1.0" encoding="utf-8"?>
-<w:ftr xmlns:wpc="http://schemas.microsoft.com/office/word/2010/wordprocessingCanvas" xmlns:cx="http://schemas.microsoft.com/office/drawing/2014/chartex" xmlns:cx1="http://schemas.microsoft.com/office/drawing/2015/9/8/chartex" xmlns:cx2="http://schemas.microsoft.com/office/drawing/2015/10/21/chartex" xmlns:cx3="http://schemas.microsoft.com/office/drawing/2016/5/9/chartex" xmlns:cx4="http://schemas.microsoft.com/office/drawing/2016/5/10/chartex" xmlns:cx5="http://schemas.microsoft.com/office/drawing/2016/5/11/chartex" xmlns:cx6="http://schemas.microsoft.com/office/drawing/2016/5/12/chartex" xmlns:cx7="http://schemas.microsoft.com/office/drawing/2016/5/13/chartex" xmlns:cx8="http://schemas.microsoft.com/office/drawing/2016/5/14/chartex" xmlns:mc="http://schemas.openxmlformats.org/markup-compatibility/2006" xmlns:aink="http://schemas.microsoft.com/office/drawing/2016/ink" xmlns:am3d="http://schemas.microsoft.com/office/drawing/2017/model3d" xmlns:o="urn:schemas-microsoft-com:office:office" xmlns:r="http://schemas.openxmlformats.org/officeDocument/2006/relationships" xmlns:m="http://schemas.openxmlformats.org/officeDocument/2006/math" xmlns:v="urn:schemas-microsoft-com:vml" xmlns:wp14="http://schemas.microsoft.com/office/word/2010/wordprocessingDrawing" xmlns:wp="http://schemas.openxmlformats.org/drawingml/2006/wordprocessingDrawing" xmlns:w10="urn:schemas-microsoft-com:office:word" xmlns:w="http://schemas.openxmlformats.org/wordprocessingml/2006/main" xmlns:w14="http://schemas.microsoft.com/office/word/2010/wordml" xmlns:w15="http://schemas.microsoft.com/office/word/2012/wordml" xmlns:w16cex="http://schemas.microsoft.com/office/word/2018/wordml/cex" xmlns:w16cid="http://schemas.microsoft.com/office/word/2016/wordml/cid" xmlns:w16="http://schemas.microsoft.com/office/word/2018/wordml" xmlns:w16se="http://schemas.microsoft.com/office/word/2015/wordml/symex" xmlns:wpg="http://schemas.microsoft.com/office/word/2010/wordprocessingGroup" xmlns:wpi="http://schemas.microsoft.com/office/word/2010/wordprocessingInk" xmlns:wne="http://schemas.microsoft.com/office/word/2006/wordml" xmlns:wps="http://schemas.microsoft.com/office/word/2010/wordprocessingShape" mc:Ignorable="w14 w15 w16se w16cid w16 w16cex wp14">
+<w:ftr xmlns:wpc="http://schemas.microsoft.com/office/word/2010/wordprocessingCanvas" xmlns:cx="http://schemas.microsoft.com/office/drawing/2014/chartex" xmlns:cx1="http://schemas.microsoft.com/office/drawing/2015/9/8/chartex" xmlns:cx2="http://schemas.microsoft.com/office/drawing/2015/10/21/chartex" xmlns:cx3="http://schemas.microsoft.com/office/drawing/2016/5/9/chartex" xmlns:cx4="http://schemas.microsoft.com/office/drawing/2016/5/10/chartex" xmlns:cx5="http://schemas.microsoft.com/office/drawing/2016/5/11/chartex" xmlns:cx6="http://schemas.microsoft.com/office/drawing/2016/5/12/chartex" xmlns:cx7="http://schemas.microsoft.com/office/drawing/2016/5/13/chartex" xmlns:cx8="http://schemas.microsoft.com/office/drawing/2016/5/14/chartex" xmlns:mc="http://schemas.openxmlformats.org/markup-compatibility/2006" xmlns:aink="http://schemas.microsoft.com/office/drawing/2016/ink" xmlns:am3d="http://schemas.microsoft.com/office/drawing/2017/model3d" xmlns:o="urn:schemas-microsoft-com:office:office" xmlns:r="http://schemas.openxmlformats.org/officeDocument/2006/relationships" xmlns:m="http://schemas.openxmlformats.org/officeDocument/2006/math" xmlns:v="urn:schemas-microsoft-com:vml" xmlns:wp14="http://schemas.microsoft.com/office/word/2010/wordprocessingDrawing" xmlns:wp="http://schemas.openxmlformats.org/drawingml/2006/wordprocessingDrawing" xmlns:w10="urn:schemas-microsoft-com:office:word" xmlns:w="http://schemas.openxmlformats.org/wordprocessingml/2006/main" xmlns:w14="http://schemas.microsoft.com/office/word/2010/wordml" xmlns:w15="http://schemas.microsoft.com/office/word/2012/wordml" xmlns:w16cex="http://schemas.microsoft.com/office/word/2018/wordml/cex" xmlns:w16cid="http://schemas.microsoft.com/office/word/2016/wordml/cid" xmlns:w16="http://schemas.microsoft.com/office/word/2018/wordml" xmlns:w16sdtdh="http://schemas.microsoft.com/office/word/2020/wordml/sdtdatahash" xmlns:w16se="http://schemas.microsoft.com/office/word/2015/wordml/symex" xmlns:wpg="http://schemas.microsoft.com/office/word/2010/wordprocessingGroup" xmlns:wpi="http://schemas.microsoft.com/office/word/2010/wordprocessingInk" xmlns:wne="http://schemas.microsoft.com/office/word/2006/wordml" xmlns:wps="http://schemas.microsoft.com/office/word/2010/wordprocessingShape" mc:Ignorable="w14 w15 w16se w16cid w16 w16cex w16sdtdh wp14">
+  <w:p>
+    <w:pPr>
+      <w:pStyle w:val="Footer"/>
+    </w:pPr>
+  </w:p>
+</w:ftr>
+</file>
+
+<file path=word/footer2.xml><?xml version="1.0" encoding="utf-8"?>
+<w:ftr xmlns:wpc="http://schemas.microsoft.com/office/word/2010/wordprocessingCanvas" xmlns:cx="http://schemas.microsoft.com/office/drawing/2014/chartex" xmlns:cx1="http://schemas.microsoft.com/office/drawing/2015/9/8/chartex" xmlns:cx2="http://schemas.microsoft.com/office/drawing/2015/10/21/chartex" xmlns:cx3="http://schemas.microsoft.com/office/drawing/2016/5/9/chartex" xmlns:cx4="http://schemas.microsoft.com/office/drawing/2016/5/10/chartex" xmlns:cx5="http://schemas.microsoft.com/office/drawing/2016/5/11/chartex" xmlns:cx6="http://schemas.microsoft.com/office/drawing/2016/5/12/chartex" xmlns:cx7="http://schemas.microsoft.com/office/drawing/2016/5/13/chartex" xmlns:cx8="http://schemas.microsoft.com/office/drawing/2016/5/14/chartex" xmlns:mc="http://schemas.openxmlformats.org/markup-compatibility/2006" xmlns:aink="http://schemas.microsoft.com/office/drawing/2016/ink" xmlns:am3d="http://schemas.microsoft.com/office/drawing/2017/model3d" xmlns:o="urn:schemas-microsoft-com:office:office" xmlns:r="http://schemas.openxmlformats.org/officeDocument/2006/relationships" xmlns:m="http://schemas.openxmlformats.org/officeDocument/2006/math" xmlns:v="urn:schemas-microsoft-com:vml" xmlns:wp14="http://schemas.microsoft.com/office/word/2010/wordprocessingDrawing" xmlns:wp="http://schemas.openxmlformats.org/drawingml/2006/wordprocessingDrawing" xmlns:w10="urn:schemas-microsoft-com:office:word" xmlns:w="http://schemas.openxmlformats.org/wordprocessingml/2006/main" xmlns:w14="http://schemas.microsoft.com/office/word/2010/wordml" xmlns:w15="http://schemas.microsoft.com/office/word/2012/wordml" xmlns:w16cex="http://schemas.microsoft.com/office/word/2018/wordml/cex" xmlns:w16cid="http://schemas.microsoft.com/office/word/2016/wordml/cid" xmlns:w16="http://schemas.microsoft.com/office/word/2018/wordml" xmlns:w16sdtdh="http://schemas.microsoft.com/office/word/2020/wordml/sdtdatahash" xmlns:w16se="http://schemas.microsoft.com/office/word/2015/wordml/symex" xmlns:wpg="http://schemas.microsoft.com/office/word/2010/wordprocessingGroup" xmlns:wpi="http://schemas.microsoft.com/office/word/2010/wordprocessingInk" xmlns:wne="http://schemas.microsoft.com/office/word/2006/wordml" xmlns:wps="http://schemas.microsoft.com/office/word/2010/wordprocessingShape" mc:Ignorable="w14 w15 w16se w16cid w16 w16cex w16sdtdh wp14">
   <w:p>
     <w:pPr>
       <w:pStyle w:val="Footer"/>
@@ -580,7 +629,25 @@
       </w:tabs>
     </w:pPr>
     <w:r>
-      <w:t>V20201216</w:t>
+      <w:t>V</w:t>
+    </w:r>
+    <w:r>
+      <w:fldChar w:fldCharType="begin"/>
+    </w:r>
+    <w:r>
+      <w:instrText xml:space="preserve"> SAVEDATE  \@ "yyyyMMdd"  \* MERGEFORMAT </w:instrText>
+    </w:r>
+    <w:r>
+      <w:fldChar w:fldCharType="separate"/>
+    </w:r>
+    <w:r>
+      <w:rPr>
+        <w:noProof/>
+      </w:rPr>
+      <w:t>20220118</w:t>
+    </w:r>
+    <w:r>
+      <w:fldChar w:fldCharType="end"/>
     </w:r>
     <w:r>
       <w:tab/>
@@ -618,8 +685,18 @@
 </w:ftr>
 </file>
 
+<file path=word/footer3.xml><?xml version="1.0" encoding="utf-8"?>
+<w:ftr xmlns:wpc="http://schemas.microsoft.com/office/word/2010/wordprocessingCanvas" xmlns:cx="http://schemas.microsoft.com/office/drawing/2014/chartex" xmlns:cx1="http://schemas.microsoft.com/office/drawing/2015/9/8/chartex" xmlns:cx2="http://schemas.microsoft.com/office/drawing/2015/10/21/chartex" xmlns:cx3="http://schemas.microsoft.com/office/drawing/2016/5/9/chartex" xmlns:cx4="http://schemas.microsoft.com/office/drawing/2016/5/10/chartex" xmlns:cx5="http://schemas.microsoft.com/office/drawing/2016/5/11/chartex" xmlns:cx6="http://schemas.microsoft.com/office/drawing/2016/5/12/chartex" xmlns:cx7="http://schemas.microsoft.com/office/drawing/2016/5/13/chartex" xmlns:cx8="http://schemas.microsoft.com/office/drawing/2016/5/14/chartex" xmlns:mc="http://schemas.openxmlformats.org/markup-compatibility/2006" xmlns:aink="http://schemas.microsoft.com/office/drawing/2016/ink" xmlns:am3d="http://schemas.microsoft.com/office/drawing/2017/model3d" xmlns:o="urn:schemas-microsoft-com:office:office" xmlns:r="http://schemas.openxmlformats.org/officeDocument/2006/relationships" xmlns:m="http://schemas.openxmlformats.org/officeDocument/2006/math" xmlns:v="urn:schemas-microsoft-com:vml" xmlns:wp14="http://schemas.microsoft.com/office/word/2010/wordprocessingDrawing" xmlns:wp="http://schemas.openxmlformats.org/drawingml/2006/wordprocessingDrawing" xmlns:w10="urn:schemas-microsoft-com:office:word" xmlns:w="http://schemas.openxmlformats.org/wordprocessingml/2006/main" xmlns:w14="http://schemas.microsoft.com/office/word/2010/wordml" xmlns:w15="http://schemas.microsoft.com/office/word/2012/wordml" xmlns:w16cex="http://schemas.microsoft.com/office/word/2018/wordml/cex" xmlns:w16cid="http://schemas.microsoft.com/office/word/2016/wordml/cid" xmlns:w16="http://schemas.microsoft.com/office/word/2018/wordml" xmlns:w16sdtdh="http://schemas.microsoft.com/office/word/2020/wordml/sdtdatahash" xmlns:w16se="http://schemas.microsoft.com/office/word/2015/wordml/symex" xmlns:wpg="http://schemas.microsoft.com/office/word/2010/wordprocessingGroup" xmlns:wpi="http://schemas.microsoft.com/office/word/2010/wordprocessingInk" xmlns:wne="http://schemas.microsoft.com/office/word/2006/wordml" xmlns:wps="http://schemas.microsoft.com/office/word/2010/wordprocessingShape" mc:Ignorable="w14 w15 w16se w16cid w16 w16cex w16sdtdh wp14">
+  <w:p>
+    <w:pPr>
+      <w:pStyle w:val="Footer"/>
+    </w:pPr>
+  </w:p>
+</w:ftr>
+</file>
+
 <file path=word/footnotes.xml><?xml version="1.0" encoding="utf-8"?>
-<w:footnotes xmlns:wpc="http://schemas.microsoft.com/office/word/2010/wordprocessingCanvas" xmlns:cx="http://schemas.microsoft.com/office/drawing/2014/chartex" xmlns:cx1="http://schemas.microsoft.com/office/drawing/2015/9/8/chartex" xmlns:cx2="http://schemas.microsoft.com/office/drawing/2015/10/21/chartex" xmlns:cx3="http://schemas.microsoft.com/office/drawing/2016/5/9/chartex" xmlns:cx4="http://schemas.microsoft.com/office/drawing/2016/5/10/chartex" xmlns:cx5="http://schemas.microsoft.com/office/drawing/2016/5/11/chartex" xmlns:cx6="http://schemas.microsoft.com/office/drawing/2016/5/12/chartex" xmlns:cx7="http://schemas.microsoft.com/office/drawing/2016/5/13/chartex" xmlns:cx8="http://schemas.microsoft.com/office/drawing/2016/5/14/chartex" xmlns:mc="http://schemas.openxmlformats.org/markup-compatibility/2006" xmlns:aink="http://schemas.microsoft.com/office/drawing/2016/ink" xmlns:am3d="http://schemas.microsoft.com/office/drawing/2017/model3d" xmlns:o="urn:schemas-microsoft-com:office:office" xmlns:r="http://schemas.openxmlformats.org/officeDocument/2006/relationships" xmlns:m="http://schemas.openxmlformats.org/officeDocument/2006/math" xmlns:v="urn:schemas-microsoft-com:vml" xmlns:wp14="http://schemas.microsoft.com/office/word/2010/wordprocessingDrawing" xmlns:wp="http://schemas.openxmlformats.org/drawingml/2006/wordprocessingDrawing" xmlns:w10="urn:schemas-microsoft-com:office:word" xmlns:w="http://schemas.openxmlformats.org/wordprocessingml/2006/main" xmlns:w14="http://schemas.microsoft.com/office/word/2010/wordml" xmlns:w15="http://schemas.microsoft.com/office/word/2012/wordml" xmlns:w16cex="http://schemas.microsoft.com/office/word/2018/wordml/cex" xmlns:w16cid="http://schemas.microsoft.com/office/word/2016/wordml/cid" xmlns:w16="http://schemas.microsoft.com/office/word/2018/wordml" xmlns:w16se="http://schemas.microsoft.com/office/word/2015/wordml/symex" xmlns:wpg="http://schemas.microsoft.com/office/word/2010/wordprocessingGroup" xmlns:wpi="http://schemas.microsoft.com/office/word/2010/wordprocessingInk" xmlns:wne="http://schemas.microsoft.com/office/word/2006/wordml" xmlns:wps="http://schemas.microsoft.com/office/word/2010/wordprocessingShape" mc:Ignorable="w14 w15 w16se w16cid w16 w16cex wp14">
+<w:footnotes xmlns:wpc="http://schemas.microsoft.com/office/word/2010/wordprocessingCanvas" xmlns:cx="http://schemas.microsoft.com/office/drawing/2014/chartex" xmlns:cx1="http://schemas.microsoft.com/office/drawing/2015/9/8/chartex" xmlns:cx2="http://schemas.microsoft.com/office/drawing/2015/10/21/chartex" xmlns:cx3="http://schemas.microsoft.com/office/drawing/2016/5/9/chartex" xmlns:cx4="http://schemas.microsoft.com/office/drawing/2016/5/10/chartex" xmlns:cx5="http://schemas.microsoft.com/office/drawing/2016/5/11/chartex" xmlns:cx6="http://schemas.microsoft.com/office/drawing/2016/5/12/chartex" xmlns:cx7="http://schemas.microsoft.com/office/drawing/2016/5/13/chartex" xmlns:cx8="http://schemas.microsoft.com/office/drawing/2016/5/14/chartex" xmlns:mc="http://schemas.openxmlformats.org/markup-compatibility/2006" xmlns:aink="http://schemas.microsoft.com/office/drawing/2016/ink" xmlns:am3d="http://schemas.microsoft.com/office/drawing/2017/model3d" xmlns:o="urn:schemas-microsoft-com:office:office" xmlns:r="http://schemas.openxmlformats.org/officeDocument/2006/relationships" xmlns:m="http://schemas.openxmlformats.org/officeDocument/2006/math" xmlns:v="urn:schemas-microsoft-com:vml" xmlns:wp14="http://schemas.microsoft.com/office/word/2010/wordprocessingDrawing" xmlns:wp="http://schemas.openxmlformats.org/drawingml/2006/wordprocessingDrawing" xmlns:w10="urn:schemas-microsoft-com:office:word" xmlns:w="http://schemas.openxmlformats.org/wordprocessingml/2006/main" xmlns:w14="http://schemas.microsoft.com/office/word/2010/wordml" xmlns:w15="http://schemas.microsoft.com/office/word/2012/wordml" xmlns:w16cex="http://schemas.microsoft.com/office/word/2018/wordml/cex" xmlns:w16cid="http://schemas.microsoft.com/office/word/2016/wordml/cid" xmlns:w16="http://schemas.microsoft.com/office/word/2018/wordml" xmlns:w16sdtdh="http://schemas.microsoft.com/office/word/2020/wordml/sdtdatahash" xmlns:w16se="http://schemas.microsoft.com/office/word/2015/wordml/symex" xmlns:wpg="http://schemas.microsoft.com/office/word/2010/wordprocessingGroup" xmlns:wpi="http://schemas.microsoft.com/office/word/2010/wordprocessingInk" xmlns:wne="http://schemas.microsoft.com/office/word/2006/wordml" xmlns:wps="http://schemas.microsoft.com/office/word/2010/wordprocessingShape" mc:Ignorable="w14 w15 w16se w16cid w16 w16cex w16sdtdh wp14">
   <w:footnote w:type="separator" w:id="-1">
     <w:p>
       <w:pPr>
@@ -644,7 +721,17 @@
 </file>
 
 <file path=word/header1.xml><?xml version="1.0" encoding="utf-8"?>
-<w:hdr xmlns:wpc="http://schemas.microsoft.com/office/word/2010/wordprocessingCanvas" xmlns:cx="http://schemas.microsoft.com/office/drawing/2014/chartex" xmlns:cx1="http://schemas.microsoft.com/office/drawing/2015/9/8/chartex" xmlns:cx2="http://schemas.microsoft.com/office/drawing/2015/10/21/chartex" xmlns:cx3="http://schemas.microsoft.com/office/drawing/2016/5/9/chartex" xmlns:cx4="http://schemas.microsoft.com/office/drawing/2016/5/10/chartex" xmlns:cx5="http://schemas.microsoft.com/office/drawing/2016/5/11/chartex" xmlns:cx6="http://schemas.microsoft.com/office/drawing/2016/5/12/chartex" xmlns:cx7="http://schemas.microsoft.com/office/drawing/2016/5/13/chartex" xmlns:cx8="http://schemas.microsoft.com/office/drawing/2016/5/14/chartex" xmlns:mc="http://schemas.openxmlformats.org/markup-compatibility/2006" xmlns:aink="http://schemas.microsoft.com/office/drawing/2016/ink" xmlns:am3d="http://schemas.microsoft.com/office/drawing/2017/model3d" xmlns:o="urn:schemas-microsoft-com:office:office" xmlns:r="http://schemas.openxmlformats.org/officeDocument/2006/relationships" xmlns:m="http://schemas.openxmlformats.org/officeDocument/2006/math" xmlns:v="urn:schemas-microsoft-com:vml" xmlns:wp14="http://schemas.microsoft.com/office/word/2010/wordprocessingDrawing" xmlns:wp="http://schemas.openxmlformats.org/drawingml/2006/wordprocessingDrawing" xmlns:w10="urn:schemas-microsoft-com:office:word" xmlns:w="http://schemas.openxmlformats.org/wordprocessingml/2006/main" xmlns:w14="http://schemas.microsoft.com/office/word/2010/wordml" xmlns:w15="http://schemas.microsoft.com/office/word/2012/wordml" xmlns:w16cex="http://schemas.microsoft.com/office/word/2018/wordml/cex" xmlns:w16cid="http://schemas.microsoft.com/office/word/2016/wordml/cid" xmlns:w16="http://schemas.microsoft.com/office/word/2018/wordml" xmlns:w16se="http://schemas.microsoft.com/office/word/2015/wordml/symex" xmlns:wpg="http://schemas.microsoft.com/office/word/2010/wordprocessingGroup" xmlns:wpi="http://schemas.microsoft.com/office/word/2010/wordprocessingInk" xmlns:wne="http://schemas.microsoft.com/office/word/2006/wordml" xmlns:wps="http://schemas.microsoft.com/office/word/2010/wordprocessingShape" mc:Ignorable="w14 w15 w16se w16cid w16 w16cex wp14">
+<w:hdr xmlns:wpc="http://schemas.microsoft.com/office/word/2010/wordprocessingCanvas" xmlns:cx="http://schemas.microsoft.com/office/drawing/2014/chartex" xmlns:cx1="http://schemas.microsoft.com/office/drawing/2015/9/8/chartex" xmlns:cx2="http://schemas.microsoft.com/office/drawing/2015/10/21/chartex" xmlns:cx3="http://schemas.microsoft.com/office/drawing/2016/5/9/chartex" xmlns:cx4="http://schemas.microsoft.com/office/drawing/2016/5/10/chartex" xmlns:cx5="http://schemas.microsoft.com/office/drawing/2016/5/11/chartex" xmlns:cx6="http://schemas.microsoft.com/office/drawing/2016/5/12/chartex" xmlns:cx7="http://schemas.microsoft.com/office/drawing/2016/5/13/chartex" xmlns:cx8="http://schemas.microsoft.com/office/drawing/2016/5/14/chartex" xmlns:mc="http://schemas.openxmlformats.org/markup-compatibility/2006" xmlns:aink="http://schemas.microsoft.com/office/drawing/2016/ink" xmlns:am3d="http://schemas.microsoft.com/office/drawing/2017/model3d" xmlns:o="urn:schemas-microsoft-com:office:office" xmlns:r="http://schemas.openxmlformats.org/officeDocument/2006/relationships" xmlns:m="http://schemas.openxmlformats.org/officeDocument/2006/math" xmlns:v="urn:schemas-microsoft-com:vml" xmlns:wp14="http://schemas.microsoft.com/office/word/2010/wordprocessingDrawing" xmlns:wp="http://schemas.openxmlformats.org/drawingml/2006/wordprocessingDrawing" xmlns:w10="urn:schemas-microsoft-com:office:word" xmlns:w="http://schemas.openxmlformats.org/wordprocessingml/2006/main" xmlns:w14="http://schemas.microsoft.com/office/word/2010/wordml" xmlns:w15="http://schemas.microsoft.com/office/word/2012/wordml" xmlns:w16cex="http://schemas.microsoft.com/office/word/2018/wordml/cex" xmlns:w16cid="http://schemas.microsoft.com/office/word/2016/wordml/cid" xmlns:w16="http://schemas.microsoft.com/office/word/2018/wordml" xmlns:w16sdtdh="http://schemas.microsoft.com/office/word/2020/wordml/sdtdatahash" xmlns:w16se="http://schemas.microsoft.com/office/word/2015/wordml/symex" xmlns:wpg="http://schemas.microsoft.com/office/word/2010/wordprocessingGroup" xmlns:wpi="http://schemas.microsoft.com/office/word/2010/wordprocessingInk" xmlns:wne="http://schemas.microsoft.com/office/word/2006/wordml" xmlns:wps="http://schemas.microsoft.com/office/word/2010/wordprocessingShape" mc:Ignorable="w14 w15 w16se w16cid w16 w16cex w16sdtdh wp14">
+  <w:p>
+    <w:pPr>
+      <w:pStyle w:val="Header"/>
+    </w:pPr>
+  </w:p>
+</w:hdr>
+</file>
+
+<file path=word/header2.xml><?xml version="1.0" encoding="utf-8"?>
+<w:hdr xmlns:wpc="http://schemas.microsoft.com/office/word/2010/wordprocessingCanvas" xmlns:cx="http://schemas.microsoft.com/office/drawing/2014/chartex" xmlns:cx1="http://schemas.microsoft.com/office/drawing/2015/9/8/chartex" xmlns:cx2="http://schemas.microsoft.com/office/drawing/2015/10/21/chartex" xmlns:cx3="http://schemas.microsoft.com/office/drawing/2016/5/9/chartex" xmlns:cx4="http://schemas.microsoft.com/office/drawing/2016/5/10/chartex" xmlns:cx5="http://schemas.microsoft.com/office/drawing/2016/5/11/chartex" xmlns:cx6="http://schemas.microsoft.com/office/drawing/2016/5/12/chartex" xmlns:cx7="http://schemas.microsoft.com/office/drawing/2016/5/13/chartex" xmlns:cx8="http://schemas.microsoft.com/office/drawing/2016/5/14/chartex" xmlns:mc="http://schemas.openxmlformats.org/markup-compatibility/2006" xmlns:aink="http://schemas.microsoft.com/office/drawing/2016/ink" xmlns:am3d="http://schemas.microsoft.com/office/drawing/2017/model3d" xmlns:o="urn:schemas-microsoft-com:office:office" xmlns:r="http://schemas.openxmlformats.org/officeDocument/2006/relationships" xmlns:m="http://schemas.openxmlformats.org/officeDocument/2006/math" xmlns:v="urn:schemas-microsoft-com:vml" xmlns:wp14="http://schemas.microsoft.com/office/word/2010/wordprocessingDrawing" xmlns:wp="http://schemas.openxmlformats.org/drawingml/2006/wordprocessingDrawing" xmlns:w10="urn:schemas-microsoft-com:office:word" xmlns:w="http://schemas.openxmlformats.org/wordprocessingml/2006/main" xmlns:w14="http://schemas.microsoft.com/office/word/2010/wordml" xmlns:w15="http://schemas.microsoft.com/office/word/2012/wordml" xmlns:w16cex="http://schemas.microsoft.com/office/word/2018/wordml/cex" xmlns:w16cid="http://schemas.microsoft.com/office/word/2016/wordml/cid" xmlns:w16="http://schemas.microsoft.com/office/word/2018/wordml" xmlns:w16sdtdh="http://schemas.microsoft.com/office/word/2020/wordml/sdtdatahash" xmlns:w16se="http://schemas.microsoft.com/office/word/2015/wordml/symex" xmlns:wpg="http://schemas.microsoft.com/office/word/2010/wordprocessingGroup" xmlns:wpi="http://schemas.microsoft.com/office/word/2010/wordprocessingInk" xmlns:wne="http://schemas.microsoft.com/office/word/2006/wordml" xmlns:wps="http://schemas.microsoft.com/office/word/2010/wordprocessingShape" mc:Ignorable="w14 w15 w16se w16cid w16 w16cex w16sdtdh wp14">
   <w:p>
     <w:pPr>
       <w:pStyle w:val="Header"/>
@@ -675,8 +762,18 @@
 </w:hdr>
 </file>
 
+<file path=word/header3.xml><?xml version="1.0" encoding="utf-8"?>
+<w:hdr xmlns:wpc="http://schemas.microsoft.com/office/word/2010/wordprocessingCanvas" xmlns:cx="http://schemas.microsoft.com/office/drawing/2014/chartex" xmlns:cx1="http://schemas.microsoft.com/office/drawing/2015/9/8/chartex" xmlns:cx2="http://schemas.microsoft.com/office/drawing/2015/10/21/chartex" xmlns:cx3="http://schemas.microsoft.com/office/drawing/2016/5/9/chartex" xmlns:cx4="http://schemas.microsoft.com/office/drawing/2016/5/10/chartex" xmlns:cx5="http://schemas.microsoft.com/office/drawing/2016/5/11/chartex" xmlns:cx6="http://schemas.microsoft.com/office/drawing/2016/5/12/chartex" xmlns:cx7="http://schemas.microsoft.com/office/drawing/2016/5/13/chartex" xmlns:cx8="http://schemas.microsoft.com/office/drawing/2016/5/14/chartex" xmlns:mc="http://schemas.openxmlformats.org/markup-compatibility/2006" xmlns:aink="http://schemas.microsoft.com/office/drawing/2016/ink" xmlns:am3d="http://schemas.microsoft.com/office/drawing/2017/model3d" xmlns:o="urn:schemas-microsoft-com:office:office" xmlns:r="http://schemas.openxmlformats.org/officeDocument/2006/relationships" xmlns:m="http://schemas.openxmlformats.org/officeDocument/2006/math" xmlns:v="urn:schemas-microsoft-com:vml" xmlns:wp14="http://schemas.microsoft.com/office/word/2010/wordprocessingDrawing" xmlns:wp="http://schemas.openxmlformats.org/drawingml/2006/wordprocessingDrawing" xmlns:w10="urn:schemas-microsoft-com:office:word" xmlns:w="http://schemas.openxmlformats.org/wordprocessingml/2006/main" xmlns:w14="http://schemas.microsoft.com/office/word/2010/wordml" xmlns:w15="http://schemas.microsoft.com/office/word/2012/wordml" xmlns:w16cex="http://schemas.microsoft.com/office/word/2018/wordml/cex" xmlns:w16cid="http://schemas.microsoft.com/office/word/2016/wordml/cid" xmlns:w16="http://schemas.microsoft.com/office/word/2018/wordml" xmlns:w16sdtdh="http://schemas.microsoft.com/office/word/2020/wordml/sdtdatahash" xmlns:w16se="http://schemas.microsoft.com/office/word/2015/wordml/symex" xmlns:wpg="http://schemas.microsoft.com/office/word/2010/wordprocessingGroup" xmlns:wpi="http://schemas.microsoft.com/office/word/2010/wordprocessingInk" xmlns:wne="http://schemas.microsoft.com/office/word/2006/wordml" xmlns:wps="http://schemas.microsoft.com/office/word/2010/wordprocessingShape" mc:Ignorable="w14 w15 w16se w16cid w16 w16cex w16sdtdh wp14">
+  <w:p>
+    <w:pPr>
+      <w:pStyle w:val="Header"/>
+    </w:pPr>
+  </w:p>
+</w:hdr>
+</file>
+
 <file path=word/numbering.xml><?xml version="1.0" encoding="utf-8"?>
-<w:numbering xmlns:wpc="http://schemas.microsoft.com/office/word/2010/wordprocessingCanvas" xmlns:cx="http://schemas.microsoft.com/office/drawing/2014/chartex" xmlns:cx1="http://schemas.microsoft.com/office/drawing/2015/9/8/chartex" xmlns:cx2="http://schemas.microsoft.com/office/drawing/2015/10/21/chartex" xmlns:cx3="http://schemas.microsoft.com/office/drawing/2016/5/9/chartex" xmlns:cx4="http://schemas.microsoft.com/office/drawing/2016/5/10/chartex" xmlns:cx5="http://schemas.microsoft.com/office/drawing/2016/5/11/chartex" xmlns:cx6="http://schemas.microsoft.com/office/drawing/2016/5/12/chartex" xmlns:cx7="http://schemas.microsoft.com/office/drawing/2016/5/13/chartex" xmlns:cx8="http://schemas.microsoft.com/office/drawing/2016/5/14/chartex" xmlns:mc="http://schemas.openxmlformats.org/markup-compatibility/2006" xmlns:aink="http://schemas.microsoft.com/office/drawing/2016/ink" xmlns:am3d="http://schemas.microsoft.com/office/drawing/2017/model3d" xmlns:o="urn:schemas-microsoft-com:office:office" xmlns:r="http://schemas.openxmlformats.org/officeDocument/2006/relationships" xmlns:m="http://schemas.openxmlformats.org/officeDocument/2006/math" xmlns:v="urn:schemas-microsoft-com:vml" xmlns:wp14="http://schemas.microsoft.com/office/word/2010/wordprocessingDrawing" xmlns:wp="http://schemas.openxmlformats.org/drawingml/2006/wordprocessingDrawing" xmlns:w10="urn:schemas-microsoft-com:office:word" xmlns:w="http://schemas.openxmlformats.org/wordprocessingml/2006/main" xmlns:w14="http://schemas.microsoft.com/office/word/2010/wordml" xmlns:w15="http://schemas.microsoft.com/office/word/2012/wordml" xmlns:w16cex="http://schemas.microsoft.com/office/word/2018/wordml/cex" xmlns:w16cid="http://schemas.microsoft.com/office/word/2016/wordml/cid" xmlns:w16="http://schemas.microsoft.com/office/word/2018/wordml" xmlns:w16se="http://schemas.microsoft.com/office/word/2015/wordml/symex" xmlns:wpg="http://schemas.microsoft.com/office/word/2010/wordprocessingGroup" xmlns:wpi="http://schemas.microsoft.com/office/word/2010/wordprocessingInk" xmlns:wne="http://schemas.microsoft.com/office/word/2006/wordml" xmlns:wps="http://schemas.microsoft.com/office/word/2010/wordprocessingShape" mc:Ignorable="w14 w15 w16se w16cid w16 w16cex wp14">
+<w:numbering xmlns:wpc="http://schemas.microsoft.com/office/word/2010/wordprocessingCanvas" xmlns:cx="http://schemas.microsoft.com/office/drawing/2014/chartex" xmlns:cx1="http://schemas.microsoft.com/office/drawing/2015/9/8/chartex" xmlns:cx2="http://schemas.microsoft.com/office/drawing/2015/10/21/chartex" xmlns:cx3="http://schemas.microsoft.com/office/drawing/2016/5/9/chartex" xmlns:cx4="http://schemas.microsoft.com/office/drawing/2016/5/10/chartex" xmlns:cx5="http://schemas.microsoft.com/office/drawing/2016/5/11/chartex" xmlns:cx6="http://schemas.microsoft.com/office/drawing/2016/5/12/chartex" xmlns:cx7="http://schemas.microsoft.com/office/drawing/2016/5/13/chartex" xmlns:cx8="http://schemas.microsoft.com/office/drawing/2016/5/14/chartex" xmlns:mc="http://schemas.openxmlformats.org/markup-compatibility/2006" xmlns:aink="http://schemas.microsoft.com/office/drawing/2016/ink" xmlns:am3d="http://schemas.microsoft.com/office/drawing/2017/model3d" xmlns:o="urn:schemas-microsoft-com:office:office" xmlns:r="http://schemas.openxmlformats.org/officeDocument/2006/relationships" xmlns:m="http://schemas.openxmlformats.org/officeDocument/2006/math" xmlns:v="urn:schemas-microsoft-com:vml" xmlns:wp14="http://schemas.microsoft.com/office/word/2010/wordprocessingDrawing" xmlns:wp="http://schemas.openxmlformats.org/drawingml/2006/wordprocessingDrawing" xmlns:w10="urn:schemas-microsoft-com:office:word" xmlns:w="http://schemas.openxmlformats.org/wordprocessingml/2006/main" xmlns:w14="http://schemas.microsoft.com/office/word/2010/wordml" xmlns:w15="http://schemas.microsoft.com/office/word/2012/wordml" xmlns:w16cex="http://schemas.microsoft.com/office/word/2018/wordml/cex" xmlns:w16cid="http://schemas.microsoft.com/office/word/2016/wordml/cid" xmlns:w16="http://schemas.microsoft.com/office/word/2018/wordml" xmlns:w16sdtdh="http://schemas.microsoft.com/office/word/2020/wordml/sdtdatahash" xmlns:w16se="http://schemas.microsoft.com/office/word/2015/wordml/symex" xmlns:wpg="http://schemas.microsoft.com/office/word/2010/wordprocessingGroup" xmlns:wpi="http://schemas.microsoft.com/office/word/2010/wordprocessingInk" xmlns:wne="http://schemas.microsoft.com/office/word/2006/wordml" xmlns:wps="http://schemas.microsoft.com/office/word/2010/wordprocessingShape" mc:Ignorable="w14 w15 w16se w16cid w16 w16cex w16sdtdh wp14">
   <w:abstractNum w:abstractNumId="0" w15:restartNumberingAfterBreak="0">
     <w:nsid w:val="17350AFA"/>
     <w:multiLevelType w:val="multilevel"/>
@@ -2786,7 +2883,7 @@
 </file>
 
 <file path=word/styles.xml><?xml version="1.0" encoding="utf-8"?>
-<w:styles xmlns:mc="http://schemas.openxmlformats.org/markup-compatibility/2006" xmlns:r="http://schemas.openxmlformats.org/officeDocument/2006/relationships" xmlns:w="http://schemas.openxmlformats.org/wordprocessingml/2006/main" xmlns:w14="http://schemas.microsoft.com/office/word/2010/wordml" xmlns:w15="http://schemas.microsoft.com/office/word/2012/wordml" xmlns:w16cex="http://schemas.microsoft.com/office/word/2018/wordml/cex" xmlns:w16cid="http://schemas.microsoft.com/office/word/2016/wordml/cid" xmlns:w16="http://schemas.microsoft.com/office/word/2018/wordml" xmlns:w16se="http://schemas.microsoft.com/office/word/2015/wordml/symex" mc:Ignorable="w14 w15 w16se w16cid w16 w16cex">
+<w:styles xmlns:mc="http://schemas.openxmlformats.org/markup-compatibility/2006" xmlns:r="http://schemas.openxmlformats.org/officeDocument/2006/relationships" xmlns:w="http://schemas.openxmlformats.org/wordprocessingml/2006/main" xmlns:w14="http://schemas.microsoft.com/office/word/2010/wordml" xmlns:w15="http://schemas.microsoft.com/office/word/2012/wordml" xmlns:w16cex="http://schemas.microsoft.com/office/word/2018/wordml/cex" xmlns:w16cid="http://schemas.microsoft.com/office/word/2016/wordml/cid" xmlns:w16="http://schemas.microsoft.com/office/word/2018/wordml" xmlns:w16sdtdh="http://schemas.microsoft.com/office/word/2020/wordml/sdtdatahash" xmlns:w16se="http://schemas.microsoft.com/office/word/2015/wordml/symex" mc:Ignorable="w14 w15 w16se w16cid w16 w16cex w16sdtdh">
   <w:docDefaults>
     <w:rPrDefault>
       <w:rPr>

</xml_diff>